<commit_message>
Updated data from WRI for HK EPS 2.0 update
</commit_message>
<xml_diff>
--- a/version 2.0 test.docx
+++ b/version 2.0 test.docx
@@ -9,11 +9,20 @@
           <w:ilvl w:val="0"/>
           <w:numId w:val="1"/>
         </w:numPr>
+        <w:rPr>
+          <w:highlight w:val="yellow"/>
+        </w:rPr>
       </w:pPr>
       <w:r>
+        <w:rPr>
+          <w:highlight w:val="yellow"/>
+        </w:rPr>
         <w:t xml:space="preserve">Change </w:t>
       </w:r>
       <w:r>
+        <w:rPr>
+          <w:highlight w:val="yellow"/>
+        </w:rPr>
         <w:t xml:space="preserve">initial year to 2017, showing </w:t>
       </w:r>
     </w:p>
@@ -69,15 +78,57 @@
           <w:ilvl w:val="0"/>
           <w:numId w:val="1"/>
         </w:numPr>
+        <w:rPr>
+          <w:highlight w:val="yellow"/>
+        </w:rPr>
       </w:pPr>
       <w:r>
+        <w:rPr>
+          <w:highlight w:val="yellow"/>
+        </w:rPr>
         <w:t>HK has no biofuel</w:t>
       </w:r>
       <w:r>
+        <w:rPr>
+          <w:highlight w:val="yellow"/>
+        </w:rPr>
         <w:t xml:space="preserve"> electricity, </w:t>
       </w:r>
       <w:r>
+        <w:rPr>
+          <w:highlight w:val="yellow"/>
+        </w:rPr>
         <w:t>how to remove biomass generation?</w:t>
+      </w:r>
+    </w:p>
+    <w:p>
+      <w:pPr>
+        <w:pStyle w:val="ListParagraph"/>
+        <w:numPr>
+          <w:ilvl w:val="0"/>
+          <w:numId w:val="1"/>
+        </w:numPr>
+        <w:rPr>
+          <w:highlight w:val="yellow"/>
+        </w:rPr>
+      </w:pPr>
+      <w:r>
+        <w:rPr>
+          <w:highlight w:val="yellow"/>
+        </w:rPr>
+        <w:t>There are still petrol electricity generation in BAU and policy scenario</w:t>
+      </w:r>
+      <w:r>
+        <w:rPr>
+          <w:highlight w:val="yellow"/>
+        </w:rPr>
+        <w:t>, change dispatch rule for petrol from 1 to 2, but still has petrol electricity</w:t>
+      </w:r>
+      <w:r>
+        <w:rPr>
+          <w:highlight w:val="yellow"/>
+        </w:rPr>
+        <w:t xml:space="preserve"> generation </w:t>
       </w:r>
     </w:p>
     <w:p>
@@ -89,22 +140,57 @@
         </w:numPr>
       </w:pPr>
       <w:r>
-        <w:t>There are still petrol electricity generation in BAU and policy scenario</w:t>
-      </w:r>
-      <w:r>
-        <w:t xml:space="preserve">, </w:t>
-      </w:r>
-      <w:r>
-        <w:t xml:space="preserve">change </w:t>
-      </w:r>
-      <w:r>
-        <w:t xml:space="preserve">dispatch rule for </w:t>
-      </w:r>
-      <w:r>
-        <w:t>petrol from 1 to 2, but still has petrol electricity</w:t>
-      </w:r>
-      <w:r>
-        <w:t xml:space="preserve"> generation </w:t>
+        <w:t xml:space="preserve">There are a lot of municipal solid waste generation </w:t>
+      </w:r>
+    </w:p>
+    <w:p>
+      <w:pPr>
+        <w:pStyle w:val="ListParagraph"/>
+        <w:numPr>
+          <w:ilvl w:val="0"/>
+          <w:numId w:val="1"/>
+        </w:numPr>
+        <w:rPr>
+          <w:highlight w:val="yellow"/>
+        </w:rPr>
+      </w:pPr>
+      <w:r>
+        <w:rPr>
+          <w:highlight w:val="yellow"/>
+        </w:rPr>
+        <w:t>Coal electricity still exist after 2038 while 1.0 coal is gone after 2038</w:t>
+      </w:r>
+      <w:r>
+        <w:rPr>
+          <w:highlight w:val="yellow"/>
+        </w:rPr>
+        <w:t>, why?</w:t>
+      </w:r>
+      <w:r>
+        <w:rPr>
+          <w:highlight w:val="yellow"/>
+        </w:rPr>
+        <w:t xml:space="preserve"> </w:t>
+      </w:r>
+      <w:r>
+        <w:rPr>
+          <w:highlight w:val="yellow"/>
+        </w:rPr>
+        <w:t xml:space="preserve">Changed in </w:t>
+      </w:r>
+      <w:proofErr w:type="spellStart"/>
+      <w:r>
+        <w:rPr>
+          <w:highlight w:val="yellow"/>
+        </w:rPr>
+        <w:t>ELe</w:t>
+      </w:r>
+      <w:proofErr w:type="spellEnd"/>
+      <w:r>
+        <w:rPr>
+          <w:highlight w:val="yellow"/>
+        </w:rPr>
+        <w:t>/MCCP minimum capacity for coal from 250 to 1.</w:t>
       </w:r>
     </w:p>
     <w:p>
@@ -116,21 +202,6 @@
         </w:numPr>
       </w:pPr>
       <w:r>
-        <w:t>Coal electricity still exist after 2038 while 1.0 coal is gone after 2038</w:t>
-      </w:r>
-      <w:r>
-        <w:t>, why?</w:t>
-      </w:r>
-    </w:p>
-    <w:p>
-      <w:pPr>
-        <w:pStyle w:val="ListParagraph"/>
-        <w:numPr>
-          <w:ilvl w:val="0"/>
-          <w:numId w:val="1"/>
-        </w:numPr>
-      </w:pPr>
-      <w:r>
         <w:t>C</w:t>
       </w:r>
       <w:r>
@@ -140,7 +211,13 @@
         <w:t>omp</w:t>
       </w:r>
       <w:r>
-        <w:t>aring 2018 result</w:t>
+        <w:t>aring 201</w:t>
+      </w:r>
+      <w:r>
+        <w:t>7</w:t>
+      </w:r>
+      <w:r>
+        <w:t>result</w:t>
       </w:r>
       <w:r>
         <w:t>s</w:t>
@@ -161,6 +238,9 @@
         <w:gridCol w:w="2877"/>
       </w:tblGrid>
       <w:tr>
+        <w:trPr>
+          <w:trHeight w:val="233"/>
+        </w:trPr>
         <w:tc>
           <w:tcPr>
             <w:tcW w:w="2876" w:type="dxa"/>
@@ -170,7 +250,10 @@
               <w:jc w:val="center"/>
             </w:pPr>
             <w:r>
-              <w:t>2018</w:t>
+              <w:t>201</w:t>
+            </w:r>
+            <w:r>
+              <w:t>7</w:t>
             </w:r>
           </w:p>
         </w:tc>
@@ -183,7 +266,7 @@
               <w:jc w:val="center"/>
             </w:pPr>
             <w:r>
-              <w:t>1.0</w:t>
+              <w:t xml:space="preserve">Inventory </w:t>
             </w:r>
           </w:p>
         </w:tc>
@@ -224,7 +307,7 @@
               <w:jc w:val="center"/>
             </w:pPr>
             <w:r>
-              <w:t>37</w:t>
+              <w:t>36.11</w:t>
             </w:r>
           </w:p>
         </w:tc>
@@ -236,9 +319,6 @@
             <w:pPr>
               <w:jc w:val="center"/>
             </w:pPr>
-            <w:r>
-              <w:t>42</w:t>
-            </w:r>
           </w:p>
         </w:tc>
       </w:tr>
@@ -301,7 +381,7 @@
               <w:jc w:val="center"/>
             </w:pPr>
             <w:r>
-              <w:t>28</w:t>
+              <w:t>26.6</w:t>
             </w:r>
           </w:p>
         </w:tc>
@@ -314,7 +394,7 @@
               <w:jc w:val="center"/>
             </w:pPr>
             <w:r>
-              <w:t>33</w:t>
+              <w:t>26.4242</w:t>
             </w:r>
           </w:p>
         </w:tc>
@@ -328,6 +408,9 @@
             <w:r>
               <w:t xml:space="preserve">Building </w:t>
             </w:r>
+            <w:r>
+              <w:t>&amp; industry</w:t>
+            </w:r>
           </w:p>
         </w:tc>
         <w:tc>
@@ -339,7 +422,7 @@
               <w:jc w:val="center"/>
             </w:pPr>
             <w:r>
-              <w:t>2.2</w:t>
+              <w:t>2.28</w:t>
             </w:r>
           </w:p>
         </w:tc>
@@ -352,7 +435,10 @@
               <w:jc w:val="center"/>
             </w:pPr>
             <w:r>
-              <w:t>2.2</w:t>
+              <w:t>2.</w:t>
+            </w:r>
+            <w:r>
+              <w:t>5</w:t>
             </w:r>
           </w:p>
         </w:tc>
@@ -363,7 +449,15 @@
             <w:tcW w:w="2876" w:type="dxa"/>
           </w:tcPr>
           <w:p>
-            <w:r>
+            <w:pPr>
+              <w:rPr>
+                <w:color w:val="FF0000"/>
+              </w:rPr>
+            </w:pPr>
+            <w:r>
+              <w:rPr>
+                <w:color w:val="FF0000"/>
+              </w:rPr>
               <w:t xml:space="preserve">Transport </w:t>
             </w:r>
           </w:p>
@@ -377,7 +471,7 @@
               <w:jc w:val="center"/>
             </w:pPr>
             <w:r>
-              <w:t>6</w:t>
+              <w:t>7.23</w:t>
             </w:r>
           </w:p>
         </w:tc>
@@ -388,9 +482,22 @@
           <w:p>
             <w:pPr>
               <w:jc w:val="center"/>
-            </w:pPr>
-            <w:r>
-              <w:t>5.6</w:t>
+              <w:rPr>
+                <w:rFonts w:hint="eastAsia"/>
+                <w:color w:val="FF0000"/>
+              </w:rPr>
+            </w:pPr>
+            <w:r>
+              <w:rPr>
+                <w:color w:val="FF0000"/>
+              </w:rPr>
+              <w:t>5.</w:t>
+            </w:r>
+            <w:r>
+              <w:rPr>
+                <w:color w:val="FF0000"/>
+              </w:rPr>
+              <w:t>96</w:t>
             </w:r>
           </w:p>
         </w:tc>
@@ -414,9 +521,6 @@
             <w:pPr>
               <w:jc w:val="center"/>
             </w:pPr>
-            <w:r>
-              <w:t>1.3</w:t>
-            </w:r>
           </w:p>
         </w:tc>
         <w:tc>
@@ -426,9 +530,47 @@
           <w:p>
             <w:pPr>
               <w:jc w:val="center"/>
+              <w:rPr>
+                <w:rFonts w:hint="eastAsia"/>
+              </w:rPr>
             </w:pPr>
             <w:r>
               <w:t>0.3</w:t>
+            </w:r>
+          </w:p>
+        </w:tc>
+      </w:tr>
+      <w:tr>
+        <w:tc>
+          <w:tcPr>
+            <w:tcW w:w="2876" w:type="dxa"/>
+          </w:tcPr>
+          <w:p>
+            <w:r>
+              <w:t xml:space="preserve">Building </w:t>
+            </w:r>
+          </w:p>
+        </w:tc>
+        <w:tc>
+          <w:tcPr>
+            <w:tcW w:w="2877" w:type="dxa"/>
+          </w:tcPr>
+          <w:p>
+            <w:pPr>
+              <w:jc w:val="center"/>
+            </w:pPr>
+          </w:p>
+        </w:tc>
+        <w:tc>
+          <w:tcPr>
+            <w:tcW w:w="2877" w:type="dxa"/>
+          </w:tcPr>
+          <w:p>
+            <w:pPr>
+              <w:jc w:val="center"/>
+            </w:pPr>
+            <w:r>
+              <w:t>2.2</w:t>
             </w:r>
           </w:p>
         </w:tc>
@@ -491,9 +633,6 @@
             <w:pPr>
               <w:jc w:val="center"/>
             </w:pPr>
-            <w:r>
-              <w:t>28.5</w:t>
-            </w:r>
           </w:p>
         </w:tc>
         <w:tc>
@@ -504,9 +643,6 @@
             <w:pPr>
               <w:jc w:val="center"/>
             </w:pPr>
-            <w:r>
-              <w:t>33.4</w:t>
-            </w:r>
           </w:p>
         </w:tc>
       </w:tr>
@@ -516,7 +652,15 @@
             <w:tcW w:w="2876" w:type="dxa"/>
           </w:tcPr>
           <w:p>
-            <w:r>
+            <w:pPr>
+              <w:rPr>
+                <w:color w:val="FF0000"/>
+              </w:rPr>
+            </w:pPr>
+            <w:r>
+              <w:rPr>
+                <w:color w:val="FF0000"/>
+              </w:rPr>
               <w:t xml:space="preserve">Transport </w:t>
             </w:r>
           </w:p>
@@ -528,10 +672,10 @@
           <w:p>
             <w:pPr>
               <w:jc w:val="center"/>
-            </w:pPr>
-            <w:r>
-              <w:t>6.2</w:t>
-            </w:r>
+              <w:rPr>
+                <w:color w:val="FF0000"/>
+              </w:rPr>
+            </w:pPr>
           </w:p>
         </w:tc>
         <w:tc>
@@ -541,10 +685,10 @@
           <w:p>
             <w:pPr>
               <w:jc w:val="center"/>
-            </w:pPr>
-            <w:r>
-              <w:t>5.7</w:t>
-            </w:r>
+              <w:rPr>
+                <w:color w:val="FF0000"/>
+              </w:rPr>
+            </w:pPr>
           </w:p>
         </w:tc>
       </w:tr>
@@ -567,9 +711,6 @@
             <w:pPr>
               <w:jc w:val="center"/>
             </w:pPr>
-            <w:r>
-              <w:t>1.9</w:t>
-            </w:r>
           </w:p>
         </w:tc>
         <w:tc>
@@ -580,9 +721,6 @@
             <w:pPr>
               <w:jc w:val="center"/>
             </w:pPr>
-            <w:r>
-              <w:t>2.1</w:t>
-            </w:r>
           </w:p>
         </w:tc>
       </w:tr>
@@ -600,34 +738,40 @@
           <w:ilvl w:val="0"/>
           <w:numId w:val="1"/>
         </w:numPr>
+        <w:rPr>
+          <w:highlight w:val="yellow"/>
+        </w:rPr>
       </w:pPr>
       <w:r>
+        <w:rPr>
+          <w:highlight w:val="yellow"/>
+        </w:rPr>
         <w:t>Can we set fuel mix for electricity import and export</w:t>
       </w:r>
       <w:r>
+        <w:rPr>
+          <w:highlight w:val="yellow"/>
+        </w:rPr>
         <w:t xml:space="preserve"> in policy scenarios</w:t>
       </w:r>
-      <w:bookmarkStart w:id="0" w:name="_GoBack"/>
-      <w:bookmarkEnd w:id="0"/>
-      <w:r>
+      <w:r>
+        <w:rPr>
+          <w:highlight w:val="yellow"/>
+        </w:rPr>
         <w:t>?</w:t>
       </w:r>
       <w:r>
+        <w:rPr>
+          <w:highlight w:val="yellow"/>
+        </w:rPr>
         <w:t xml:space="preserve"> Now it seems we it is same with BAU </w:t>
       </w:r>
     </w:p>
     <w:p/>
     <w:p/>
-    <w:p/>
-    <w:p>
-      <w:pPr>
-        <w:pStyle w:val="ListParagraph"/>
-        <w:ind w:left="1440"/>
-      </w:pPr>
-    </w:p>
     <w:tbl>
       <w:tblPr>
-        <w:tblW w:w="6980" w:type="dxa"/>
+        <w:tblW w:w="7013" w:type="dxa"/>
         <w:tblLook w:val="04A0" w:firstRow="1" w:lastRow="0" w:firstColumn="1" w:lastColumn="0" w:noHBand="0" w:noVBand="1"/>
       </w:tblPr>
       <w:tblGrid>
@@ -645,7 +789,7 @@
         </w:trPr>
         <w:tc>
           <w:tcPr>
-            <w:tcW w:w="1220" w:type="dxa"/>
+            <w:tcW w:w="1236" w:type="dxa"/>
             <w:tcBorders>
               <w:top w:val="nil"/>
               <w:left w:val="nil"/>
@@ -825,7 +969,7 @@
         </w:tc>
         <w:tc>
           <w:tcPr>
-            <w:tcW w:w="960" w:type="dxa"/>
+            <w:tcW w:w="977" w:type="dxa"/>
             <w:tcBorders>
               <w:top w:val="nil"/>
               <w:left w:val="nil"/>
@@ -861,7 +1005,7 @@
         </w:trPr>
         <w:tc>
           <w:tcPr>
-            <w:tcW w:w="1220" w:type="dxa"/>
+            <w:tcW w:w="1236" w:type="dxa"/>
             <w:tcBorders>
               <w:top w:val="nil"/>
               <w:left w:val="nil"/>
@@ -1052,7 +1196,7 @@
         </w:tc>
         <w:tc>
           <w:tcPr>
-            <w:tcW w:w="960" w:type="dxa"/>
+            <w:tcW w:w="977" w:type="dxa"/>
             <w:tcBorders>
               <w:top w:val="nil"/>
               <w:left w:val="nil"/>
@@ -1089,7 +1233,7 @@
         </w:trPr>
         <w:tc>
           <w:tcPr>
-            <w:tcW w:w="1220" w:type="dxa"/>
+            <w:tcW w:w="1236" w:type="dxa"/>
             <w:tcBorders>
               <w:top w:val="nil"/>
               <w:left w:val="nil"/>
@@ -1280,7 +1424,7 @@
         </w:tc>
         <w:tc>
           <w:tcPr>
-            <w:tcW w:w="960" w:type="dxa"/>
+            <w:tcW w:w="977" w:type="dxa"/>
             <w:tcBorders>
               <w:top w:val="nil"/>
               <w:left w:val="nil"/>
@@ -1317,7 +1461,7 @@
         </w:trPr>
         <w:tc>
           <w:tcPr>
-            <w:tcW w:w="1220" w:type="dxa"/>
+            <w:tcW w:w="1236" w:type="dxa"/>
             <w:tcBorders>
               <w:top w:val="nil"/>
               <w:left w:val="nil"/>
@@ -1508,7 +1652,7 @@
         </w:tc>
         <w:tc>
           <w:tcPr>
-            <w:tcW w:w="960" w:type="dxa"/>
+            <w:tcW w:w="977" w:type="dxa"/>
             <w:tcBorders>
               <w:top w:val="nil"/>
               <w:left w:val="nil"/>
@@ -1545,7 +1689,7 @@
         </w:trPr>
         <w:tc>
           <w:tcPr>
-            <w:tcW w:w="1220" w:type="dxa"/>
+            <w:tcW w:w="1236" w:type="dxa"/>
             <w:tcBorders>
               <w:top w:val="nil"/>
               <w:left w:val="nil"/>
@@ -1736,7 +1880,7 @@
         </w:tc>
         <w:tc>
           <w:tcPr>
-            <w:tcW w:w="960" w:type="dxa"/>
+            <w:tcW w:w="977" w:type="dxa"/>
             <w:tcBorders>
               <w:top w:val="nil"/>
               <w:left w:val="nil"/>
@@ -1773,7 +1917,7 @@
         </w:trPr>
         <w:tc>
           <w:tcPr>
-            <w:tcW w:w="1220" w:type="dxa"/>
+            <w:tcW w:w="1236" w:type="dxa"/>
             <w:tcBorders>
               <w:top w:val="nil"/>
               <w:left w:val="nil"/>
@@ -1964,7 +2108,7 @@
         </w:tc>
         <w:tc>
           <w:tcPr>
-            <w:tcW w:w="960" w:type="dxa"/>
+            <w:tcW w:w="977" w:type="dxa"/>
             <w:tcBorders>
               <w:top w:val="nil"/>
               <w:left w:val="nil"/>
@@ -2001,7 +2145,7 @@
         </w:trPr>
         <w:tc>
           <w:tcPr>
-            <w:tcW w:w="1220" w:type="dxa"/>
+            <w:tcW w:w="1236" w:type="dxa"/>
             <w:tcBorders>
               <w:top w:val="nil"/>
               <w:left w:val="nil"/>
@@ -2192,7 +2336,7 @@
         </w:tc>
         <w:tc>
           <w:tcPr>
-            <w:tcW w:w="960" w:type="dxa"/>
+            <w:tcW w:w="977" w:type="dxa"/>
             <w:tcBorders>
               <w:top w:val="nil"/>
               <w:left w:val="nil"/>
@@ -2250,10 +2394,765 @@
         <w:t xml:space="preserve">SYVBT is start year vehicle </w:t>
       </w:r>
     </w:p>
+    <w:p/>
+    <w:p>
+      <w:r>
+        <w:rPr>
+          <w:rFonts w:hint="eastAsia"/>
+        </w:rPr>
+        <w:t>剽窃问题</w:t>
+      </w:r>
+      <w:r>
+        <w:rPr>
+          <w:rFonts w:hint="eastAsia"/>
+        </w:rPr>
+        <w:t>如何解决</w:t>
+      </w:r>
+    </w:p>
     <w:p>
       <w:pPr>
-        <w:pStyle w:val="ListParagraph"/>
-        <w:ind w:left="1440"/>
+        <w:rPr>
+          <w:rFonts w:hint="eastAsia"/>
+        </w:rPr>
+      </w:pPr>
+      <w:r>
+        <w:t>Authors and sign off from EI</w:t>
+      </w:r>
+      <w:r>
+        <w:t xml:space="preserve"> </w:t>
+      </w:r>
+    </w:p>
+    <w:p/>
+    <w:p>
+      <w:r>
+        <w:t>H</w:t>
+      </w:r>
+      <w:r>
+        <w:t>K</w:t>
+      </w:r>
+      <w:r>
+        <w:t xml:space="preserve"> use town gas for cooking? Need to separate town gas and LPG</w:t>
+      </w:r>
+    </w:p>
+    <w:p>
+      <w:r>
+        <w:t>M</w:t>
+      </w:r>
+      <w:r>
+        <w:rPr>
+          <w:rFonts w:hint="eastAsia"/>
+        </w:rPr>
+        <w:t>unic</w:t>
+      </w:r>
+      <w:r>
+        <w:t xml:space="preserve">ipal waste </w:t>
+      </w:r>
+      <w:r>
+        <w:t>electricity</w:t>
+      </w:r>
+      <w:r>
+        <w:t xml:space="preserve"> generation BAU has some</w:t>
+      </w:r>
+    </w:p>
+    <w:p>
+      <w:r>
+        <w:rPr>
+          <w:highlight w:val="yellow"/>
+        </w:rPr>
+        <w:t>NOT change MPPC for coal to 1</w:t>
+      </w:r>
+      <w:r>
+        <w:rPr>
+          <w:highlight w:val="yellow"/>
+        </w:rPr>
+        <w:t>, discuss later</w:t>
+      </w:r>
+    </w:p>
+    <w:p>
+      <w:hyperlink r:id="rId11" w:history="1">
+        <w:r>
+          <w:rPr>
+            <w:rStyle w:val="Hyperlink"/>
+            <w:highlight w:val="yellow"/>
+          </w:rPr>
+          <w:t>www.Wetransfer.com</w:t>
+        </w:r>
+      </w:hyperlink>
+      <w:r>
+        <w:t xml:space="preserve"> </w:t>
+      </w:r>
+    </w:p>
+    <w:p>
+      <w:r>
+        <w:t xml:space="preserve">population related parameters: </w:t>
+      </w:r>
+      <w:r>
+        <w:t xml:space="preserve">transport, building, industry,  </w:t>
+      </w:r>
+      <w:r>
+        <w:t>BASOBC</w:t>
+      </w:r>
+      <w:r>
+        <w:t xml:space="preserve">, BCEU, </w:t>
+      </w:r>
+      <w:r>
+        <w:t>BIFUBC, BPEIC,</w:t>
+      </w:r>
+      <w:r>
+        <w:t xml:space="preserve"> </w:t>
+      </w:r>
+      <w:r>
+        <w:t xml:space="preserve">BCDTRTSY, </w:t>
+      </w:r>
+      <w:r>
+        <w:t xml:space="preserve">POPULATION, </w:t>
+      </w:r>
+      <w:r>
+        <w:t>SOCCEU…(2 PARAMETERS IN TRANS AND BUILDING)</w:t>
+      </w:r>
+    </w:p>
+    <w:p/>
+    <w:p>
+      <w:r>
+        <w:t xml:space="preserve">2.0.1 VERSION: </w:t>
+      </w:r>
+      <w:r>
+        <w:t xml:space="preserve">NEW industry policies </w:t>
+      </w:r>
+    </w:p>
+    <w:p/>
+    <w:p>
+      <w:r>
+        <w:t xml:space="preserve">HK model: where is taxi, </w:t>
+      </w:r>
+      <w:proofErr w:type="spellStart"/>
+      <w:r>
+        <w:t>motocycle</w:t>
+      </w:r>
+      <w:proofErr w:type="spellEnd"/>
+      <w:r>
+        <w:t xml:space="preserve"> is </w:t>
+      </w:r>
+      <w:proofErr w:type="spellStart"/>
+      <w:r>
+        <w:t>motocylcle</w:t>
+      </w:r>
+      <w:proofErr w:type="spellEnd"/>
+      <w:r>
+        <w:t>?</w:t>
+      </w:r>
+    </w:p>
+    <w:p/>
+    <w:p>
+      <w:r>
+        <w:t xml:space="preserve">If </w:t>
+      </w:r>
+      <w:proofErr w:type="spellStart"/>
+      <w:r>
+        <w:rPr>
+          <w:rFonts w:hint="eastAsia"/>
+        </w:rPr>
+        <w:t>vensim</w:t>
+      </w:r>
+      <w:proofErr w:type="spellEnd"/>
+      <w:r>
+        <w:t xml:space="preserve"> </w:t>
+      </w:r>
+      <w:r>
+        <w:t xml:space="preserve">has some policy but online version does not, can change </w:t>
+      </w:r>
+      <w:proofErr w:type="spellStart"/>
+      <w:r>
+        <w:t>webappdata</w:t>
+      </w:r>
+      <w:proofErr w:type="spellEnd"/>
+    </w:p>
+    <w:p/>
+    <w:p/>
+    <w:p>
+      <w:r>
+        <w:rPr>
+          <w:highlight w:val="yellow"/>
+        </w:rPr>
+        <w:lastRenderedPageBreak/>
+        <w:t>BCEU: NEED  previous year data</w:t>
+      </w:r>
+      <w:r>
+        <w:rPr>
+          <w:highlight w:val="yellow"/>
+        </w:rPr>
+        <w:t>. BDEQ as well</w:t>
+      </w:r>
+    </w:p>
+    <w:p>
+      <w:r>
+        <w:t>T</w:t>
+      </w:r>
+      <w:r>
+        <w:rPr>
+          <w:rFonts w:hint="eastAsia"/>
+        </w:rPr>
+        <w:t>ran</w:t>
+      </w:r>
+      <w:r>
+        <w:t xml:space="preserve">sport is </w:t>
+      </w:r>
+      <w:r>
+        <w:t xml:space="preserve">lower, </w:t>
+      </w:r>
+    </w:p>
+    <w:p>
+      <w:r>
+        <w:t xml:space="preserve">Calibrate transport cargo distance and </w:t>
+      </w:r>
+      <w:r>
+        <w:t xml:space="preserve">fuel efficiency </w:t>
+      </w:r>
+    </w:p>
+    <w:p>
+      <w:r>
+        <w:rPr>
+          <w:highlight w:val="yellow"/>
+        </w:rPr>
+        <w:t xml:space="preserve">Need to complete </w:t>
+      </w:r>
+      <w:r>
+        <w:rPr>
+          <w:highlight w:val="yellow"/>
+        </w:rPr>
+        <w:t>the 2.0 updates and send to Robbie for calibration on transport</w:t>
+      </w:r>
+      <w:r>
+        <w:t xml:space="preserve"> </w:t>
+      </w:r>
+    </w:p>
+    <w:p/>
+    <w:p/>
+    <w:p>
+      <w:r>
+        <w:t xml:space="preserve">October </w:t>
+      </w:r>
+      <w:r>
+        <w:t xml:space="preserve">Friday </w:t>
+      </w:r>
+      <w:r>
+        <w:t xml:space="preserve">: send to Robbie </w:t>
+      </w:r>
+    </w:p>
+    <w:p>
+      <w:r>
+        <w:t xml:space="preserve">October </w:t>
+      </w:r>
+    </w:p>
+    <w:p>
+      <w:proofErr w:type="spellStart"/>
+      <w:r>
+        <w:t>Webappdata</w:t>
+      </w:r>
+      <w:proofErr w:type="spellEnd"/>
+      <w:r>
+        <w:t xml:space="preserve">: output unit we want </w:t>
+      </w:r>
+    </w:p>
+    <w:p/>
+    <w:tbl>
+      <w:tblPr>
+        <w:tblStyle w:val="TableGrid"/>
+        <w:tblW w:w="0" w:type="auto"/>
+        <w:tblLook w:val="04A0" w:firstRow="1" w:lastRow="0" w:firstColumn="1" w:lastColumn="0" w:noHBand="0" w:noVBand="1"/>
+      </w:tblPr>
+      <w:tblGrid>
+        <w:gridCol w:w="2043"/>
+        <w:gridCol w:w="2231"/>
+        <w:gridCol w:w="2312"/>
+        <w:gridCol w:w="2044"/>
+      </w:tblGrid>
+      <w:tr>
+        <w:tc>
+          <w:tcPr>
+            <w:tcW w:w="2043" w:type="dxa"/>
+          </w:tcPr>
+          <w:p>
+            <w:pPr>
+              <w:rPr>
+                <w:rFonts w:hint="eastAsia"/>
+              </w:rPr>
+            </w:pPr>
+            <w:bookmarkStart w:id="0" w:name="_GoBack"/>
+            <w:r>
+              <w:t xml:space="preserve">Million </w:t>
+            </w:r>
+          </w:p>
+        </w:tc>
+        <w:tc>
+          <w:tcPr>
+            <w:tcW w:w="2231" w:type="dxa"/>
+          </w:tcPr>
+          <w:p>
+            <w:pPr>
+              <w:rPr>
+                <w:rFonts w:hint="eastAsia"/>
+              </w:rPr>
+            </w:pPr>
+            <w:r>
+              <w:t>EPS2.0</w:t>
+            </w:r>
+          </w:p>
+        </w:tc>
+        <w:tc>
+          <w:tcPr>
+            <w:tcW w:w="2312" w:type="dxa"/>
+          </w:tcPr>
+          <w:p>
+            <w:pPr>
+              <w:rPr>
+                <w:rFonts w:hint="eastAsia"/>
+              </w:rPr>
+            </w:pPr>
+            <w:r>
+              <w:t>I</w:t>
+            </w:r>
+            <w:r>
+              <w:rPr>
+                <w:rFonts w:hint="eastAsia"/>
+              </w:rPr>
+              <w:t>nventory</w:t>
+            </w:r>
+          </w:p>
+        </w:tc>
+        <w:tc>
+          <w:tcPr>
+            <w:tcW w:w="2044" w:type="dxa"/>
+          </w:tcPr>
+          <w:p>
+            <w:r>
+              <w:t>PCM</w:t>
+            </w:r>
+          </w:p>
+        </w:tc>
+      </w:tr>
+      <w:tr>
+        <w:tc>
+          <w:tcPr>
+            <w:tcW w:w="2043" w:type="dxa"/>
+          </w:tcPr>
+          <w:p>
+            <w:pPr>
+              <w:rPr>
+                <w:rFonts w:hint="eastAsia"/>
+              </w:rPr>
+            </w:pPr>
+            <w:r>
+              <w:t>Transport</w:t>
+            </w:r>
+            <w:r>
+              <w:t xml:space="preserve"> total</w:t>
+            </w:r>
+            <w:r>
+              <w:t xml:space="preserve"> </w:t>
+            </w:r>
+            <w:r>
+              <w:t>(not including electricity)</w:t>
+            </w:r>
+          </w:p>
+        </w:tc>
+        <w:tc>
+          <w:tcPr>
+            <w:tcW w:w="2231" w:type="dxa"/>
+          </w:tcPr>
+          <w:p>
+            <w:pPr>
+              <w:rPr>
+                <w:rFonts w:hint="eastAsia"/>
+              </w:rPr>
+            </w:pPr>
+            <w:r>
+              <w:t xml:space="preserve">5.45 </w:t>
+            </w:r>
+          </w:p>
+        </w:tc>
+        <w:tc>
+          <w:tcPr>
+            <w:tcW w:w="2312" w:type="dxa"/>
+          </w:tcPr>
+          <w:p>
+            <w:pPr>
+              <w:rPr>
+                <w:rFonts w:hint="eastAsia"/>
+              </w:rPr>
+            </w:pPr>
+            <w:r>
+              <w:t>7.23</w:t>
+            </w:r>
+          </w:p>
+        </w:tc>
+        <w:tc>
+          <w:tcPr>
+            <w:tcW w:w="2044" w:type="dxa"/>
+          </w:tcPr>
+          <w:p>
+            <w:pPr>
+              <w:rPr>
+                <w:rFonts w:hint="eastAsia"/>
+              </w:rPr>
+            </w:pPr>
+            <w:r>
+              <w:t>6.2</w:t>
+            </w:r>
+          </w:p>
+        </w:tc>
+      </w:tr>
+      <w:tr>
+        <w:tc>
+          <w:tcPr>
+            <w:tcW w:w="2043" w:type="dxa"/>
+          </w:tcPr>
+          <w:p>
+            <w:pPr>
+              <w:rPr>
+                <w:rFonts w:hint="eastAsia"/>
+              </w:rPr>
+            </w:pPr>
+            <w:r>
+              <w:t>LDV P</w:t>
+            </w:r>
+          </w:p>
+        </w:tc>
+        <w:tc>
+          <w:tcPr>
+            <w:tcW w:w="2231" w:type="dxa"/>
+          </w:tcPr>
+          <w:p>
+            <w:pPr>
+              <w:rPr>
+                <w:rFonts w:hint="eastAsia"/>
+              </w:rPr>
+            </w:pPr>
+            <w:r>
+              <w:t>1.74</w:t>
+            </w:r>
+          </w:p>
+        </w:tc>
+        <w:tc>
+          <w:tcPr>
+            <w:tcW w:w="2312" w:type="dxa"/>
+          </w:tcPr>
+          <w:p>
+            <w:pPr>
+              <w:rPr>
+                <w:rFonts w:hint="eastAsia"/>
+              </w:rPr>
+            </w:pPr>
+          </w:p>
+        </w:tc>
+        <w:tc>
+          <w:tcPr>
+            <w:tcW w:w="2044" w:type="dxa"/>
+          </w:tcPr>
+          <w:p>
+            <w:pPr>
+              <w:rPr>
+                <w:rFonts w:hint="eastAsia"/>
+              </w:rPr>
+            </w:pPr>
+            <w:r>
+              <w:t>1.57</w:t>
+            </w:r>
+          </w:p>
+        </w:tc>
+      </w:tr>
+      <w:tr>
+        <w:tc>
+          <w:tcPr>
+            <w:tcW w:w="2043" w:type="dxa"/>
+          </w:tcPr>
+          <w:p>
+            <w:r>
+              <w:t>H</w:t>
+            </w:r>
+            <w:r>
+              <w:t>D</w:t>
+            </w:r>
+            <w:r>
+              <w:t>V P</w:t>
+            </w:r>
+          </w:p>
+        </w:tc>
+        <w:tc>
+          <w:tcPr>
+            <w:tcW w:w="2231" w:type="dxa"/>
+          </w:tcPr>
+          <w:p>
+            <w:r>
+              <w:t>0.89</w:t>
+            </w:r>
+          </w:p>
+        </w:tc>
+        <w:tc>
+          <w:tcPr>
+            <w:tcW w:w="2312" w:type="dxa"/>
+          </w:tcPr>
+          <w:p>
+            <w:pPr>
+              <w:rPr>
+                <w:rFonts w:hint="eastAsia"/>
+              </w:rPr>
+            </w:pPr>
+          </w:p>
+        </w:tc>
+        <w:tc>
+          <w:tcPr>
+            <w:tcW w:w="2044" w:type="dxa"/>
+          </w:tcPr>
+          <w:p>
+            <w:r>
+              <w:t>1.34</w:t>
+            </w:r>
+          </w:p>
+        </w:tc>
+      </w:tr>
+      <w:tr>
+        <w:tc>
+          <w:tcPr>
+            <w:tcW w:w="2043" w:type="dxa"/>
+          </w:tcPr>
+          <w:p>
+            <w:pPr>
+              <w:rPr>
+                <w:rFonts w:hint="eastAsia"/>
+              </w:rPr>
+            </w:pPr>
+            <w:r>
+              <w:t>LDV F</w:t>
+            </w:r>
+          </w:p>
+        </w:tc>
+        <w:tc>
+          <w:tcPr>
+            <w:tcW w:w="2231" w:type="dxa"/>
+          </w:tcPr>
+          <w:p>
+            <w:pPr>
+              <w:rPr>
+                <w:rFonts w:hint="eastAsia"/>
+              </w:rPr>
+            </w:pPr>
+            <w:r>
+              <w:t>1.24</w:t>
+            </w:r>
+          </w:p>
+        </w:tc>
+        <w:tc>
+          <w:tcPr>
+            <w:tcW w:w="2312" w:type="dxa"/>
+          </w:tcPr>
+          <w:p>
+            <w:pPr>
+              <w:rPr>
+                <w:rFonts w:hint="eastAsia"/>
+              </w:rPr>
+            </w:pPr>
+          </w:p>
+        </w:tc>
+        <w:tc>
+          <w:tcPr>
+            <w:tcW w:w="2044" w:type="dxa"/>
+            <w:vMerge w:val="restart"/>
+          </w:tcPr>
+          <w:p>
+            <w:pPr>
+              <w:rPr>
+                <w:rFonts w:hint="eastAsia"/>
+              </w:rPr>
+            </w:pPr>
+            <w:r>
+              <w:t>1.8-2.1</w:t>
+            </w:r>
+          </w:p>
+        </w:tc>
+      </w:tr>
+      <w:tr>
+        <w:tc>
+          <w:tcPr>
+            <w:tcW w:w="2043" w:type="dxa"/>
+          </w:tcPr>
+          <w:p>
+            <w:pPr>
+              <w:rPr>
+                <w:rFonts w:hint="eastAsia"/>
+              </w:rPr>
+            </w:pPr>
+            <w:r>
+              <w:t>HDV F</w:t>
+            </w:r>
+          </w:p>
+        </w:tc>
+        <w:tc>
+          <w:tcPr>
+            <w:tcW w:w="2231" w:type="dxa"/>
+          </w:tcPr>
+          <w:p>
+            <w:pPr>
+              <w:rPr>
+                <w:rFonts w:hint="eastAsia"/>
+              </w:rPr>
+            </w:pPr>
+            <w:r>
+              <w:t>1.56</w:t>
+            </w:r>
+          </w:p>
+        </w:tc>
+        <w:tc>
+          <w:tcPr>
+            <w:tcW w:w="2312" w:type="dxa"/>
+          </w:tcPr>
+          <w:p>
+            <w:pPr>
+              <w:rPr>
+                <w:rFonts w:hint="eastAsia"/>
+              </w:rPr>
+            </w:pPr>
+          </w:p>
+        </w:tc>
+        <w:tc>
+          <w:tcPr>
+            <w:tcW w:w="2044" w:type="dxa"/>
+            <w:vMerge/>
+          </w:tcPr>
+          <w:p>
+            <w:pPr>
+              <w:rPr>
+                <w:rFonts w:hint="eastAsia"/>
+              </w:rPr>
+            </w:pPr>
+          </w:p>
+        </w:tc>
+      </w:tr>
+      <w:tr>
+        <w:tc>
+          <w:tcPr>
+            <w:tcW w:w="2043" w:type="dxa"/>
+          </w:tcPr>
+          <w:p>
+            <w:pPr>
+              <w:rPr>
+                <w:rFonts w:hint="eastAsia"/>
+              </w:rPr>
+            </w:pPr>
+            <w:r>
+              <w:t>MOTOBIKE P</w:t>
+            </w:r>
+          </w:p>
+        </w:tc>
+        <w:tc>
+          <w:tcPr>
+            <w:tcW w:w="2231" w:type="dxa"/>
+          </w:tcPr>
+          <w:p>
+            <w:pPr>
+              <w:rPr>
+                <w:rFonts w:hint="eastAsia"/>
+              </w:rPr>
+            </w:pPr>
+            <w:r>
+              <w:t>0.024</w:t>
+            </w:r>
+          </w:p>
+        </w:tc>
+        <w:tc>
+          <w:tcPr>
+            <w:tcW w:w="2312" w:type="dxa"/>
+          </w:tcPr>
+          <w:p>
+            <w:pPr>
+              <w:rPr>
+                <w:rFonts w:hint="eastAsia"/>
+              </w:rPr>
+            </w:pPr>
+          </w:p>
+        </w:tc>
+        <w:tc>
+          <w:tcPr>
+            <w:tcW w:w="2044" w:type="dxa"/>
+          </w:tcPr>
+          <w:p>
+            <w:pPr>
+              <w:rPr>
+                <w:rFonts w:hint="eastAsia"/>
+              </w:rPr>
+            </w:pPr>
+            <w:r>
+              <w:t>0.031</w:t>
+            </w:r>
+          </w:p>
+        </w:tc>
+      </w:tr>
+      <w:tr>
+        <w:tc>
+          <w:tcPr>
+            <w:tcW w:w="2043" w:type="dxa"/>
+          </w:tcPr>
+          <w:p>
+            <w:pPr>
+              <w:rPr>
+                <w:rFonts w:hint="eastAsia"/>
+              </w:rPr>
+            </w:pPr>
+            <w:r>
+              <w:t>MOTOBIKE F (taxi)</w:t>
+            </w:r>
+          </w:p>
+        </w:tc>
+        <w:tc>
+          <w:tcPr>
+            <w:tcW w:w="2231" w:type="dxa"/>
+          </w:tcPr>
+          <w:p>
+            <w:pPr>
+              <w:rPr>
+                <w:rFonts w:hint="eastAsia"/>
+              </w:rPr>
+            </w:pPr>
+            <w:r>
+              <w:t>0?</w:t>
+            </w:r>
+          </w:p>
+        </w:tc>
+        <w:tc>
+          <w:tcPr>
+            <w:tcW w:w="2312" w:type="dxa"/>
+          </w:tcPr>
+          <w:p>
+            <w:pPr>
+              <w:rPr>
+                <w:rFonts w:hint="eastAsia"/>
+              </w:rPr>
+            </w:pPr>
+          </w:p>
+        </w:tc>
+        <w:tc>
+          <w:tcPr>
+            <w:tcW w:w="2044" w:type="dxa"/>
+          </w:tcPr>
+          <w:p>
+            <w:pPr>
+              <w:rPr>
+                <w:rFonts w:hint="eastAsia"/>
+              </w:rPr>
+            </w:pPr>
+            <w:r>
+              <w:t>0.787</w:t>
+            </w:r>
+          </w:p>
+        </w:tc>
+      </w:tr>
+      <w:bookmarkEnd w:id="0"/>
+    </w:tbl>
+    <w:p>
+      <w:pPr>
+        <w:rPr>
+          <w:rFonts w:hint="eastAsia"/>
+        </w:rPr>
       </w:pPr>
     </w:p>
     <w:sectPr>
@@ -3030,6 +3929,59 @@
       </w:tblBorders>
     </w:tblPr>
   </w:style>
+  <w:style w:type="paragraph" w:styleId="BalloonText">
+    <w:name w:val="Balloon Text"/>
+    <w:basedOn w:val="Normal"/>
+    <w:link w:val="BalloonTextChar"/>
+    <w:uiPriority w:val="99"/>
+    <w:semiHidden/>
+    <w:unhideWhenUsed/>
+    <w:rsid w:val="0054615B"/>
+    <w:pPr>
+      <w:spacing w:after="0" w:line="240" w:lineRule="auto"/>
+    </w:pPr>
+    <w:rPr>
+      <w:rFonts w:ascii="Segoe UI" w:hAnsi="Segoe UI" w:cs="Segoe UI"/>
+      <w:sz w:val="18"/>
+      <w:szCs w:val="18"/>
+    </w:rPr>
+  </w:style>
+  <w:style w:type="character" w:customStyle="1" w:styleId="BalloonTextChar">
+    <w:name w:val="Balloon Text Char"/>
+    <w:basedOn w:val="DefaultParagraphFont"/>
+    <w:link w:val="BalloonText"/>
+    <w:uiPriority w:val="99"/>
+    <w:semiHidden/>
+    <w:rsid w:val="0054615B"/>
+    <w:rPr>
+      <w:rFonts w:ascii="Segoe UI" w:hAnsi="Segoe UI" w:cs="Segoe UI"/>
+      <w:sz w:val="18"/>
+      <w:szCs w:val="18"/>
+    </w:rPr>
+  </w:style>
+  <w:style w:type="character" w:styleId="Hyperlink">
+    <w:name w:val="Hyperlink"/>
+    <w:basedOn w:val="DefaultParagraphFont"/>
+    <w:uiPriority w:val="99"/>
+    <w:unhideWhenUsed/>
+    <w:rsid w:val="00AC5B5B"/>
+    <w:rPr>
+      <w:color w:val="0563C1" w:themeColor="hyperlink"/>
+      <w:u w:val="single"/>
+    </w:rPr>
+  </w:style>
+  <w:style w:type="character" w:styleId="UnresolvedMention">
+    <w:name w:val="Unresolved Mention"/>
+    <w:basedOn w:val="DefaultParagraphFont"/>
+    <w:uiPriority w:val="99"/>
+    <w:semiHidden/>
+    <w:unhideWhenUsed/>
+    <w:rsid w:val="00AC5B5B"/>
+    <w:rPr>
+      <w:color w:val="605E5C"/>
+      <w:shd w:val="clear" w:color="auto" w:fill="E1DFDD"/>
+    </w:rPr>
+  </w:style>
 </w:styles>
 </file>
 

</xml_diff>